<commit_message>
Update of the goldenreference output.
Signed-off-by: Jan Vermaete <jan.vermaete@gmail.com>
</commit_message>
<xml_diff>
--- a/example/output/example.docx
+++ b/example/output/example.docx
@@ -2023,7 +2023,13 @@
         <w:pStyle w:val="Definition"/>
       </w:pPr>
       <w:r>
-        <w:t xml:space="preserve">reg4 is a very useful register. It can take down the moon when configured correctly.</w:t>
+        <w:t xml:space="preserve">reg4 is a very useful register. It can take down the moon</w:t>
+      </w:r>
+      <w:r>
+        <w:t xml:space="preserve"> </w:t>
+      </w:r>
+      <w:r>
+        <w:t xml:space="preserve">when configured correctly.</w:t>
       </w:r>
     </w:p>
     <w:tbl>
@@ -2221,7 +2227,13 @@
         <w:pStyle w:val="Definition"/>
       </w:pPr>
       <w:r>
-        <w:t xml:space="preserve">reg5 is as useful as reg4 but without a reset value defined.</w:t>
+        <w:t xml:space="preserve">reg5 is as useful as reg4 but without a reset value</w:t>
+      </w:r>
+      <w:r>
+        <w:t xml:space="preserve"> </w:t>
+      </w:r>
+      <w:r>
+        <w:t xml:space="preserve">defined.</w:t>
       </w:r>
     </w:p>
     <w:tbl>
@@ -3223,6 +3235,109 @@
 <file path=word/numbering.xml><?xml version="1.0" encoding="utf-8"?>
 <w:numbering xmlns:w="http://schemas.openxmlformats.org/wordprocessingml/2006/main">
   <w:abstractNum w:abstractNumId="990">
+    <w:nsid w:val="170cd2de"/>
+    <w:multiLevelType w:val="multilevel"/>
+    <w:lvl w:ilvl="0">
+      <w:numFmt w:val="bullet"/>
+      <w:lvlText w:val=" "/>
+      <w:lvlJc w:val="left"/>
+      <w:pPr>
+        <w:tabs>
+          <w:tab w:val="num" w:pos="0"/>
+        </w:tabs>
+        <w:ind w:left="480" w:hanging="480"/>
+      </w:pPr>
+    </w:lvl>
+    <w:lvl w:ilvl="1">
+      <w:numFmt w:val="bullet"/>
+      <w:lvlText w:val=" "/>
+      <w:lvlJc w:val="left"/>
+      <w:pPr>
+        <w:tabs>
+          <w:tab w:val="num" w:pos="720"/>
+        </w:tabs>
+        <w:ind w:left="1200" w:hanging="480"/>
+      </w:pPr>
+    </w:lvl>
+    <w:lvl w:ilvl="2">
+      <w:numFmt w:val="bullet"/>
+      <w:lvlText w:val=" "/>
+      <w:lvlJc w:val="left"/>
+      <w:pPr>
+        <w:tabs>
+          <w:tab w:val="num" w:pos="1440"/>
+        </w:tabs>
+        <w:ind w:left="1920" w:hanging="480"/>
+      </w:pPr>
+    </w:lvl>
+    <w:lvl w:ilvl="3">
+      <w:numFmt w:val="bullet"/>
+      <w:lvlText w:val=" "/>
+      <w:lvlJc w:val="left"/>
+      <w:pPr>
+        <w:tabs>
+          <w:tab w:val="num" w:pos="2160"/>
+        </w:tabs>
+        <w:ind w:left="2640" w:hanging="480"/>
+      </w:pPr>
+    </w:lvl>
+    <w:lvl w:ilvl="4">
+      <w:numFmt w:val="bullet"/>
+      <w:lvlText w:val=" "/>
+      <w:lvlJc w:val="left"/>
+      <w:pPr>
+        <w:tabs>
+          <w:tab w:val="num" w:pos="2880"/>
+        </w:tabs>
+        <w:ind w:left="3360" w:hanging="480"/>
+      </w:pPr>
+    </w:lvl>
+    <w:lvl w:ilvl="5">
+      <w:numFmt w:val="bullet"/>
+      <w:lvlText w:val=" "/>
+      <w:lvlJc w:val="left"/>
+      <w:pPr>
+        <w:tabs>
+          <w:tab w:val="num" w:pos="3600"/>
+        </w:tabs>
+        <w:ind w:left="4080" w:hanging="480"/>
+      </w:pPr>
+    </w:lvl>
+    <w:lvl w:ilvl="6">
+      <w:numFmt w:val="bullet"/>
+      <w:lvlText w:val=" "/>
+      <w:lvlJc w:val="left"/>
+      <w:pPr>
+        <w:tabs>
+          <w:tab w:val="num" w:pos="4320"/>
+        </w:tabs>
+        <w:ind w:left="4800" w:hanging="480"/>
+      </w:pPr>
+    </w:lvl>
+    <w:lvl w:ilvl="7">
+      <w:numFmt w:val="bullet"/>
+      <w:lvlText w:val=" "/>
+      <w:lvlJc w:val="left"/>
+      <w:pPr>
+        <w:tabs>
+          <w:tab w:val="num" w:pos="5040"/>
+        </w:tabs>
+        <w:ind w:left="5520" w:hanging="480"/>
+      </w:pPr>
+    </w:lvl>
+    <w:lvl w:ilvl="8">
+      <w:numFmt w:val="bullet"/>
+      <w:lvlText w:val=" "/>
+      <w:lvlJc w:val="left"/>
+      <w:pPr>
+        <w:tabs>
+          <w:tab w:val="num" w:pos="5760"/>
+        </w:tabs>
+        <w:ind w:left="6240" w:hanging="480"/>
+      </w:pPr>
+    </w:lvl>
+  </w:abstractNum>
+  <w:abstractNum w:abstractNumId="990">
     <w:nsid w:val="2c1ae401"/>
     <w:multiLevelType w:val="multilevel"/>
     <w:lvl w:ilvl="0">
@@ -3325,6 +3440,9 @@
       </w:pPr>
     </w:lvl>
   </w:abstractNum>
+  <w:num w:numId="1000">
+    <w:abstractNumId w:val="990"/>
+  </w:num>
   <w:num w:numId="1000">
     <w:abstractNumId w:val="990"/>
   </w:num>
@@ -3471,7 +3589,7 @@
       <w:rFonts w:asciiTheme="majorHAnsi" w:eastAsiaTheme="majorEastAsia" w:hAnsiTheme="majorHAnsi" w:cstheme="majorBidi"/>
       <w:b/>
       <w:bCs/>
-      <w:color w:val="4F81BD" w:themeColor="accent1"/>
+      <w:color w:val="345A8A" w:themeColor="accent1" w:themeShade="B5"/>
       <w:sz w:val="32"/>
       <w:szCs w:val="32"/>
     </w:rPr>
@@ -3494,8 +3612,8 @@
       <w:b/>
       <w:bCs/>
       <w:color w:val="4F81BD" w:themeColor="accent1"/>
-      <w:sz w:val="28"/>
-      <w:szCs w:val="28"/>
+      <w:sz w:val="32"/>
+      <w:szCs w:val="32"/>
     </w:rPr>
   </w:style>
   <w:style w:type="paragraph" w:styleId="Heading3">
@@ -3516,8 +3634,8 @@
       <w:b/>
       <w:bCs/>
       <w:color w:val="4F81BD" w:themeColor="accent1"/>
-      <w:sz w:val="24"/>
-      <w:szCs w:val="24"/>
+      <w:sz w:val="28"/>
+      <w:szCs w:val="28"/>
     </w:rPr>
   </w:style>
   <w:style w:type="paragraph" w:styleId="Heading4">
@@ -3535,7 +3653,7 @@
     </w:pPr>
     <w:rPr>
       <w:rFonts w:asciiTheme="majorHAnsi" w:eastAsiaTheme="majorEastAsia" w:hAnsiTheme="majorHAnsi" w:cstheme="majorBidi"/>
-      <w:i/>
+      <w:b/>
       <w:bCs/>
       <w:color w:val="4F81BD" w:themeColor="accent1"/>
       <w:sz w:val="24"/>
@@ -3557,6 +3675,7 @@
     </w:pPr>
     <w:rPr>
       <w:rFonts w:asciiTheme="majorHAnsi" w:eastAsiaTheme="majorEastAsia" w:hAnsiTheme="majorHAnsi" w:cstheme="majorBidi"/>
+      <w:i/>
       <w:iCs/>
       <w:color w:val="4F81BD" w:themeColor="accent1"/>
       <w:sz w:val="24"/>
@@ -3652,8 +3771,14 @@
     <w:qFormat/>
     <w:pPr>
       <w:spacing w:before="100" w:after="100"/>
-      <w:ind w:firstLine="0" w:left="480" w:right="480"/>
+      <w:ind w:firstLine="0"/>
     </w:pPr>
+    <w:rPr>
+      <w:rFonts w:asciiTheme="majorHAnsi" w:eastAsiaTheme="majorEastAsia" w:hAnsiTheme="majorHAnsi" w:cstheme="majorBidi"/>
+      <w:bCs/>
+      <w:sz w:val="20"/>
+      <w:szCs w:val="20"/>
+    </w:rPr>
   </w:style>
   <w:style w:type="paragraph" w:styleId="FootnoteText">
     <w:name w:val="Footnote Text"/>

</xml_diff>

<commit_message>
Update of the golden reference
Signed-off-by: Jan Vermaete <jan.vermaete@gmail.com>
</commit_message>
<xml_diff>
--- a/example/output/example.docx
+++ b/example/output/example.docx
@@ -7,13 +7,7 @@
         <w:pStyle w:val="Title"/>
       </w:pPr>
       <w:r>
-        <w:t xml:space="preserve">Register</w:t>
-      </w:r>
-      <w:r>
-        <w:t xml:space="preserve"> </w:t>
-      </w:r>
-      <w:r>
-        <w:t xml:space="preserve">description</w:t>
+        <w:t xml:space="preserve">example</w:t>
       </w:r>
     </w:p>
     <w:p>

</xml_diff>

<commit_message>
vhdl: fixed issue when the value of the enums is in hex.
Now it let Python find out what the base is when converting from string to integer.

One enum is changed to hexadecimal values.  Output is still the same (but comments in hex for that enum).

Signed-off-by: Jan Vermaete <jan.vermaete@gmail.com>
</commit_message>
<xml_diff>
--- a/example/output/example.docx
+++ b/example/output/example.docx
@@ -3253,109 +3253,6 @@
 <file path=word/numbering.xml><?xml version="1.0" encoding="utf-8"?>
 <w:numbering xmlns:w="http://schemas.openxmlformats.org/wordprocessingml/2006/main">
   <w:abstractNum w:abstractNumId="990">
-    <w:nsid w:val="170cd2de"/>
-    <w:multiLevelType w:val="multilevel"/>
-    <w:lvl w:ilvl="0">
-      <w:numFmt w:val="bullet"/>
-      <w:lvlText w:val=" "/>
-      <w:lvlJc w:val="left"/>
-      <w:pPr>
-        <w:tabs>
-          <w:tab w:val="num" w:pos="0"/>
-        </w:tabs>
-        <w:ind w:left="480" w:hanging="480"/>
-      </w:pPr>
-    </w:lvl>
-    <w:lvl w:ilvl="1">
-      <w:numFmt w:val="bullet"/>
-      <w:lvlText w:val=" "/>
-      <w:lvlJc w:val="left"/>
-      <w:pPr>
-        <w:tabs>
-          <w:tab w:val="num" w:pos="720"/>
-        </w:tabs>
-        <w:ind w:left="1200" w:hanging="480"/>
-      </w:pPr>
-    </w:lvl>
-    <w:lvl w:ilvl="2">
-      <w:numFmt w:val="bullet"/>
-      <w:lvlText w:val=" "/>
-      <w:lvlJc w:val="left"/>
-      <w:pPr>
-        <w:tabs>
-          <w:tab w:val="num" w:pos="1440"/>
-        </w:tabs>
-        <w:ind w:left="1920" w:hanging="480"/>
-      </w:pPr>
-    </w:lvl>
-    <w:lvl w:ilvl="3">
-      <w:numFmt w:val="bullet"/>
-      <w:lvlText w:val=" "/>
-      <w:lvlJc w:val="left"/>
-      <w:pPr>
-        <w:tabs>
-          <w:tab w:val="num" w:pos="2160"/>
-        </w:tabs>
-        <w:ind w:left="2640" w:hanging="480"/>
-      </w:pPr>
-    </w:lvl>
-    <w:lvl w:ilvl="4">
-      <w:numFmt w:val="bullet"/>
-      <w:lvlText w:val=" "/>
-      <w:lvlJc w:val="left"/>
-      <w:pPr>
-        <w:tabs>
-          <w:tab w:val="num" w:pos="2880"/>
-        </w:tabs>
-        <w:ind w:left="3360" w:hanging="480"/>
-      </w:pPr>
-    </w:lvl>
-    <w:lvl w:ilvl="5">
-      <w:numFmt w:val="bullet"/>
-      <w:lvlText w:val=" "/>
-      <w:lvlJc w:val="left"/>
-      <w:pPr>
-        <w:tabs>
-          <w:tab w:val="num" w:pos="3600"/>
-        </w:tabs>
-        <w:ind w:left="4080" w:hanging="480"/>
-      </w:pPr>
-    </w:lvl>
-    <w:lvl w:ilvl="6">
-      <w:numFmt w:val="bullet"/>
-      <w:lvlText w:val=" "/>
-      <w:lvlJc w:val="left"/>
-      <w:pPr>
-        <w:tabs>
-          <w:tab w:val="num" w:pos="4320"/>
-        </w:tabs>
-        <w:ind w:left="4800" w:hanging="480"/>
-      </w:pPr>
-    </w:lvl>
-    <w:lvl w:ilvl="7">
-      <w:numFmt w:val="bullet"/>
-      <w:lvlText w:val=" "/>
-      <w:lvlJc w:val="left"/>
-      <w:pPr>
-        <w:tabs>
-          <w:tab w:val="num" w:pos="5040"/>
-        </w:tabs>
-        <w:ind w:left="5520" w:hanging="480"/>
-      </w:pPr>
-    </w:lvl>
-    <w:lvl w:ilvl="8">
-      <w:numFmt w:val="bullet"/>
-      <w:lvlText w:val=" "/>
-      <w:lvlJc w:val="left"/>
-      <w:pPr>
-        <w:tabs>
-          <w:tab w:val="num" w:pos="5760"/>
-        </w:tabs>
-        <w:ind w:left="6240" w:hanging="480"/>
-      </w:pPr>
-    </w:lvl>
-  </w:abstractNum>
-  <w:abstractNum w:abstractNumId="990">
     <w:nsid w:val="2c1ae401"/>
     <w:multiLevelType w:val="multilevel"/>
     <w:lvl w:ilvl="0">
@@ -3458,9 +3355,6 @@
       </w:pPr>
     </w:lvl>
   </w:abstractNum>
-  <w:num w:numId="1000">
-    <w:abstractNumId w:val="990"/>
-  </w:num>
   <w:num w:numId="1000">
     <w:abstractNumId w:val="990"/>
   </w:num>
@@ -3607,7 +3501,7 @@
       <w:rFonts w:asciiTheme="majorHAnsi" w:eastAsiaTheme="majorEastAsia" w:hAnsiTheme="majorHAnsi" w:cstheme="majorBidi"/>
       <w:b/>
       <w:bCs/>
-      <w:color w:val="345A8A" w:themeColor="accent1" w:themeShade="B5"/>
+      <w:color w:val="4F81BD" w:themeColor="accent1"/>
       <w:sz w:val="32"/>
       <w:szCs w:val="32"/>
     </w:rPr>
@@ -3630,8 +3524,8 @@
       <w:b/>
       <w:bCs/>
       <w:color w:val="4F81BD" w:themeColor="accent1"/>
-      <w:sz w:val="32"/>
-      <w:szCs w:val="32"/>
+      <w:sz w:val="28"/>
+      <w:szCs w:val="28"/>
     </w:rPr>
   </w:style>
   <w:style w:type="paragraph" w:styleId="Heading3">
@@ -3652,8 +3546,8 @@
       <w:b/>
       <w:bCs/>
       <w:color w:val="4F81BD" w:themeColor="accent1"/>
-      <w:sz w:val="28"/>
-      <w:szCs w:val="28"/>
+      <w:sz w:val="24"/>
+      <w:szCs w:val="24"/>
     </w:rPr>
   </w:style>
   <w:style w:type="paragraph" w:styleId="Heading4">
@@ -3671,7 +3565,7 @@
     </w:pPr>
     <w:rPr>
       <w:rFonts w:asciiTheme="majorHAnsi" w:eastAsiaTheme="majorEastAsia" w:hAnsiTheme="majorHAnsi" w:cstheme="majorBidi"/>
-      <w:b/>
+      <w:i/>
       <w:bCs/>
       <w:color w:val="4F81BD" w:themeColor="accent1"/>
       <w:sz w:val="24"/>
@@ -3693,7 +3587,6 @@
     </w:pPr>
     <w:rPr>
       <w:rFonts w:asciiTheme="majorHAnsi" w:eastAsiaTheme="majorEastAsia" w:hAnsiTheme="majorHAnsi" w:cstheme="majorBidi"/>
-      <w:i/>
       <w:iCs/>
       <w:color w:val="4F81BD" w:themeColor="accent1"/>
       <w:sz w:val="24"/>
@@ -3789,14 +3682,8 @@
     <w:qFormat/>
     <w:pPr>
       <w:spacing w:before="100" w:after="100"/>
-      <w:ind w:firstLine="0"/>
+      <w:ind w:firstLine="0" w:left="480" w:right="480"/>
     </w:pPr>
-    <w:rPr>
-      <w:rFonts w:asciiTheme="majorHAnsi" w:eastAsiaTheme="majorEastAsia" w:hAnsiTheme="majorHAnsi" w:cstheme="majorBidi"/>
-      <w:bCs/>
-      <w:sz w:val="20"/>
-      <w:szCs w:val="20"/>
-    </w:rPr>
   </w:style>
   <w:style w:type="paragraph" w:styleId="FootnoteText">
     <w:name w:val="Footnote Text"/>

</xml_diff>

<commit_message>
md,rst: if a field is only 1 bit width -> do not show the range.md,rst (examples)
Signed-off-by: Jan Vermaete <jan.vermaete@gmail.com>
</commit_message>
<xml_diff>
--- a/example/output/example.docx
+++ b/example/output/example.docx
@@ -1313,7 +1313,7 @@
               <w:jc w:val="left"/>
             </w:pPr>
             <w:r>
-              <w:t xml:space="preserve">[1:1]</w:t>
+              <w:t xml:space="preserve">1</w:t>
             </w:r>
           </w:p>
         </w:tc>
@@ -1359,7 +1359,7 @@
               <w:jc w:val="left"/>
             </w:pPr>
             <w:r>
-              <w:t xml:space="preserve">[0:0]</w:t>
+              <w:t xml:space="preserve">0</w:t>
             </w:r>
           </w:p>
         </w:tc>

</xml_diff>

<commit_message>
Updated the 2nd order generated reference file.
The 1st order generated files where updated when doing the fix.
But the 2th order files not.
E.g.  xml -> (1st order) -> rst -> (2nd order) -> rst

Signed-off-by: Jan Vermaete <jan.vermaete@gmail.com>
</commit_message>
<xml_diff>
--- a/example/output/example.docx
+++ b/example/output/example.docx
@@ -1135,10 +1135,10 @@
         <w:tblLook w:firstRow="1"/>
       </w:tblPr>
       <w:tblGrid>
-        <w:gridCol w:w="937"/>
-        <w:gridCol w:w="1563"/>
-        <w:gridCol w:w="1042"/>
-        <w:gridCol w:w="4376"/>
+        <w:gridCol w:w="1015"/>
+        <w:gridCol w:w="1523"/>
+        <w:gridCol w:w="1116"/>
+        <w:gridCol w:w="4264"/>
       </w:tblGrid>
       <w:tr>
         <w:trPr>
@@ -1209,6 +1209,144 @@
             </w:pPr>
             <w:r>
               <w:t xml:space="preserve">Description</w:t>
+            </w:r>
+          </w:p>
+        </w:tc>
+      </w:tr>
+      <w:tr>
+        <w:tc>
+          <w:p>
+            <w:pPr>
+              <w:pStyle w:val="Compact"/>
+              <w:jc w:val="left"/>
+            </w:pPr>
+            <w:r>
+              <w:t xml:space="preserve">[31:10]</w:t>
+            </w:r>
+          </w:p>
+        </w:tc>
+        <w:tc>
+          <w:p>
+            <w:pPr>
+              <w:pStyle w:val="Compact"/>
+              <w:jc w:val="left"/>
+            </w:pPr>
+            <w:r>
+              <w:t xml:space="preserve">unused0</w:t>
+            </w:r>
+          </w:p>
+        </w:tc>
+        <w:tc>
+          <w:p>
+            <w:pPr>
+              <w:pStyle w:val="Compact"/>
+              <w:jc w:val="left"/>
+            </w:pPr>
+            <w:r>
+              <w:t xml:space="preserve">0x000000</w:t>
+            </w:r>
+          </w:p>
+        </w:tc>
+        <w:tc>
+          <w:p>
+            <w:pPr>
+              <w:pStyle w:val="Compact"/>
+              <w:jc w:val="left"/>
+            </w:pPr>
+            <w:r>
+              <w:t xml:space="preserve">unused</w:t>
+            </w:r>
+          </w:p>
+        </w:tc>
+      </w:tr>
+      <w:tr>
+        <w:tc>
+          <w:p>
+            <w:pPr>
+              <w:pStyle w:val="Compact"/>
+              <w:jc w:val="left"/>
+            </w:pPr>
+            <w:r>
+              <w:t xml:space="preserve">[9:8]</w:t>
+            </w:r>
+          </w:p>
+        </w:tc>
+        <w:tc>
+          <w:p>
+            <w:pPr>
+              <w:pStyle w:val="Compact"/>
+              <w:jc w:val="left"/>
+            </w:pPr>
+            <w:r>
+              <w:t xml:space="preserve">monkey4</w:t>
+            </w:r>
+          </w:p>
+        </w:tc>
+        <w:tc>
+          <w:p>
+            <w:pPr>
+              <w:pStyle w:val="Compact"/>
+              <w:jc w:val="left"/>
+            </w:pPr>
+            <w:r>
+              <w:t xml:space="preserve">0x0</w:t>
+            </w:r>
+          </w:p>
+        </w:tc>
+        <w:tc>
+          <w:p>
+            <w:pPr>
+              <w:pStyle w:val="Compact"/>
+              <w:jc w:val="left"/>
+            </w:pPr>
+            <w:r>
+              <w:t xml:space="preserve">which monkey</w:t>
+            </w:r>
+          </w:p>
+        </w:tc>
+      </w:tr>
+      <w:tr>
+        <w:tc>
+          <w:p>
+            <w:pPr>
+              <w:pStyle w:val="Compact"/>
+              <w:jc w:val="left"/>
+            </w:pPr>
+            <w:r>
+              <w:t xml:space="preserve">[7:6]</w:t>
+            </w:r>
+          </w:p>
+        </w:tc>
+        <w:tc>
+          <w:p>
+            <w:pPr>
+              <w:pStyle w:val="Compact"/>
+              <w:jc w:val="left"/>
+            </w:pPr>
+            <w:r>
+              <w:t xml:space="preserve">monkey3</w:t>
+            </w:r>
+          </w:p>
+        </w:tc>
+        <w:tc>
+          <w:p>
+            <w:pPr>
+              <w:pStyle w:val="Compact"/>
+              <w:jc w:val="left"/>
+            </w:pPr>
+            <w:r>
+              <w:t xml:space="preserve">0x0</w:t>
+            </w:r>
+          </w:p>
+        </w:tc>
+        <w:tc>
+          <w:p>
+            <w:pPr>
+              <w:pStyle w:val="Compact"/>
+              <w:jc w:val="left"/>
+            </w:pPr>
+            <w:r>
+              <w:t xml:space="preserve">which monkey</w:t>
             </w:r>
           </w:p>
         </w:tc>
@@ -1734,13 +1872,331 @@
     </w:tbl>
     <w:p>
       <w:pPr>
+        <w:pStyle w:val="Heading2"/>
+      </w:pPr>
+      <w:bookmarkStart w:id="26" w:name="monkey3"/>
+      <w:r>
+        <w:t xml:space="preserve">monkey3</w:t>
+      </w:r>
+      <w:bookmarkEnd w:id="26"/>
+    </w:p>
+    <w:tbl>
+      <w:tblPr>
+        <w:tblStyle w:val="Table"/>
+        <w:tblW w:type="pct" w:w="2500.0"/>
+        <w:tblLook w:firstRow="1"/>
+      </w:tblPr>
+      <w:tblGrid>
+        <w:gridCol w:w="1100"/>
+        <w:gridCol w:w="1100"/>
+        <w:gridCol w:w="1760"/>
+      </w:tblGrid>
+      <w:tr>
+        <w:trPr>
+          <w:cnfStyle w:firstRow="1"/>
+        </w:trPr>
+        <w:tc>
+          <w:tcPr>
+            <w:tcBorders>
+              <w:bottom w:val="single"/>
+            </w:tcBorders>
+            <w:vAlign w:val="bottom"/>
+          </w:tcPr>
+          <w:p>
+            <w:pPr>
+              <w:pStyle w:val="Compact"/>
+              <w:jc w:val="left"/>
+            </w:pPr>
+            <w:r>
+              <w:t xml:space="preserve">Name</w:t>
+            </w:r>
+          </w:p>
+        </w:tc>
+        <w:tc>
+          <w:tcPr>
+            <w:tcBorders>
+              <w:bottom w:val="single"/>
+            </w:tcBorders>
+            <w:vAlign w:val="bottom"/>
+          </w:tcPr>
+          <w:p>
+            <w:pPr>
+              <w:pStyle w:val="Compact"/>
+              <w:jc w:val="left"/>
+            </w:pPr>
+            <w:r>
+              <w:t xml:space="preserve">Value</w:t>
+            </w:r>
+          </w:p>
+        </w:tc>
+        <w:tc>
+          <w:tcPr>
+            <w:tcBorders>
+              <w:bottom w:val="single"/>
+            </w:tcBorders>
+            <w:vAlign w:val="bottom"/>
+          </w:tcPr>
+          <w:p>
+            <w:pPr>
+              <w:pStyle w:val="Compact"/>
+              <w:jc w:val="left"/>
+            </w:pPr>
+            <w:r>
+              <w:t xml:space="preserve">Description</w:t>
+            </w:r>
+          </w:p>
+        </w:tc>
+      </w:tr>
+      <w:tr>
+        <w:tc>
+          <w:p>
+            <w:pPr>
+              <w:pStyle w:val="Compact"/>
+              <w:jc w:val="left"/>
+            </w:pPr>
+            <w:r>
+              <w:t xml:space="preserve">phb</w:t>
+            </w:r>
+          </w:p>
+        </w:tc>
+        <w:tc>
+          <w:p>
+            <w:pPr>
+              <w:pStyle w:val="Compact"/>
+              <w:jc w:val="left"/>
+            </w:pPr>
+            <w:r>
+              <w:t xml:space="preserve">0x0</w:t>
+            </w:r>
+          </w:p>
+        </w:tc>
+        <w:tc>
+          <w:p/>
+        </w:tc>
+      </w:tr>
+      <w:tr>
+        <w:tc>
+          <w:p>
+            <w:pPr>
+              <w:pStyle w:val="Compact"/>
+              <w:jc w:val="left"/>
+            </w:pPr>
+            <w:r>
+              <w:t xml:space="preserve">gorilla</w:t>
+            </w:r>
+          </w:p>
+        </w:tc>
+        <w:tc>
+          <w:p>
+            <w:pPr>
+              <w:pStyle w:val="Compact"/>
+              <w:jc w:val="left"/>
+            </w:pPr>
+            <w:r>
+              <w:t xml:space="preserve">0x1</w:t>
+            </w:r>
+          </w:p>
+        </w:tc>
+        <w:tc>
+          <w:p/>
+        </w:tc>
+      </w:tr>
+      <w:tr>
+        <w:tc>
+          <w:p>
+            <w:pPr>
+              <w:pStyle w:val="Compact"/>
+              <w:jc w:val="left"/>
+            </w:pPr>
+            <w:r>
+              <w:t xml:space="preserve">chimp</w:t>
+            </w:r>
+          </w:p>
+        </w:tc>
+        <w:tc>
+          <w:p>
+            <w:pPr>
+              <w:pStyle w:val="Compact"/>
+              <w:jc w:val="left"/>
+            </w:pPr>
+            <w:r>
+              <w:t xml:space="preserve">0x2</w:t>
+            </w:r>
+          </w:p>
+        </w:tc>
+        <w:tc>
+          <w:p/>
+        </w:tc>
+      </w:tr>
+    </w:tbl>
+    <w:p>
+      <w:pPr>
+        <w:pStyle w:val="Heading2"/>
+      </w:pPr>
+      <w:bookmarkStart w:id="27" w:name="monkey4"/>
+      <w:r>
+        <w:t xml:space="preserve">monkey4</w:t>
+      </w:r>
+      <w:bookmarkEnd w:id="27"/>
+    </w:p>
+    <w:tbl>
+      <w:tblPr>
+        <w:tblStyle w:val="Table"/>
+        <w:tblW w:type="pct" w:w="2500.0"/>
+        <w:tblLook w:firstRow="1"/>
+      </w:tblPr>
+      <w:tblGrid>
+        <w:gridCol w:w="1100"/>
+        <w:gridCol w:w="1100"/>
+        <w:gridCol w:w="1760"/>
+      </w:tblGrid>
+      <w:tr>
+        <w:trPr>
+          <w:cnfStyle w:firstRow="1"/>
+        </w:trPr>
+        <w:tc>
+          <w:tcPr>
+            <w:tcBorders>
+              <w:bottom w:val="single"/>
+            </w:tcBorders>
+            <w:vAlign w:val="bottom"/>
+          </w:tcPr>
+          <w:p>
+            <w:pPr>
+              <w:pStyle w:val="Compact"/>
+              <w:jc w:val="left"/>
+            </w:pPr>
+            <w:r>
+              <w:t xml:space="preserve">Name</w:t>
+            </w:r>
+          </w:p>
+        </w:tc>
+        <w:tc>
+          <w:tcPr>
+            <w:tcBorders>
+              <w:bottom w:val="single"/>
+            </w:tcBorders>
+            <w:vAlign w:val="bottom"/>
+          </w:tcPr>
+          <w:p>
+            <w:pPr>
+              <w:pStyle w:val="Compact"/>
+              <w:jc w:val="left"/>
+            </w:pPr>
+            <w:r>
+              <w:t xml:space="preserve">Value</w:t>
+            </w:r>
+          </w:p>
+        </w:tc>
+        <w:tc>
+          <w:tcPr>
+            <w:tcBorders>
+              <w:bottom w:val="single"/>
+            </w:tcBorders>
+            <w:vAlign w:val="bottom"/>
+          </w:tcPr>
+          <w:p>
+            <w:pPr>
+              <w:pStyle w:val="Compact"/>
+              <w:jc w:val="left"/>
+            </w:pPr>
+            <w:r>
+              <w:t xml:space="preserve">Description</w:t>
+            </w:r>
+          </w:p>
+        </w:tc>
+      </w:tr>
+      <w:tr>
+        <w:tc>
+          <w:p>
+            <w:pPr>
+              <w:pStyle w:val="Compact"/>
+              <w:jc w:val="left"/>
+            </w:pPr>
+            <w:r>
+              <w:t xml:space="preserve">chimp</w:t>
+            </w:r>
+          </w:p>
+        </w:tc>
+        <w:tc>
+          <w:p>
+            <w:pPr>
+              <w:pStyle w:val="Compact"/>
+              <w:jc w:val="left"/>
+            </w:pPr>
+            <w:r>
+              <w:t xml:space="preserve">0x0</w:t>
+            </w:r>
+          </w:p>
+        </w:tc>
+        <w:tc>
+          <w:p/>
+        </w:tc>
+      </w:tr>
+      <w:tr>
+        <w:tc>
+          <w:p>
+            <w:pPr>
+              <w:pStyle w:val="Compact"/>
+              <w:jc w:val="left"/>
+            </w:pPr>
+            <w:r>
+              <w:t xml:space="preserve">gorilla</w:t>
+            </w:r>
+          </w:p>
+        </w:tc>
+        <w:tc>
+          <w:p>
+            <w:pPr>
+              <w:pStyle w:val="Compact"/>
+              <w:jc w:val="left"/>
+            </w:pPr>
+            <w:r>
+              <w:t xml:space="preserve">0x1</w:t>
+            </w:r>
+          </w:p>
+        </w:tc>
+        <w:tc>
+          <w:p/>
+        </w:tc>
+      </w:tr>
+      <w:tr>
+        <w:tc>
+          <w:p>
+            <w:pPr>
+              <w:pStyle w:val="Compact"/>
+              <w:jc w:val="left"/>
+            </w:pPr>
+            <w:r>
+              <w:t xml:space="preserve">bonobo</w:t>
+            </w:r>
+          </w:p>
+        </w:tc>
+        <w:tc>
+          <w:p>
+            <w:pPr>
+              <w:pStyle w:val="Compact"/>
+              <w:jc w:val="left"/>
+            </w:pPr>
+            <w:r>
+              <w:t xml:space="preserve">0x2</w:t>
+            </w:r>
+          </w:p>
+        </w:tc>
+        <w:tc>
+          <w:p/>
+        </w:tc>
+      </w:tr>
+    </w:tbl>
+    <w:p>
+      <w:pPr>
         <w:pStyle w:val="Heading1"/>
       </w:pPr>
-      <w:bookmarkStart w:id="26" w:name="reg3"/>
+      <w:bookmarkStart w:id="28" w:name="reg3"/>
       <w:r>
         <w:t xml:space="preserve">reg3</w:t>
       </w:r>
-      <w:bookmarkEnd w:id="26"/>
+      <w:bookmarkEnd w:id="28"/>
     </w:p>
     <w:p>
       <w:pPr>
@@ -1958,11 +2414,11 @@
       <w:pPr>
         <w:pStyle w:val="Heading1"/>
       </w:pPr>
-      <w:bookmarkStart w:id="27" w:name="reg4"/>
+      <w:bookmarkStart w:id="29" w:name="reg4"/>
       <w:r>
         <w:t xml:space="preserve">reg4</w:t>
       </w:r>
-      <w:bookmarkEnd w:id="27"/>
+      <w:bookmarkEnd w:id="29"/>
     </w:p>
     <w:p>
       <w:pPr>
@@ -2178,11 +2634,11 @@
       <w:pPr>
         <w:pStyle w:val="Heading1"/>
       </w:pPr>
-      <w:bookmarkStart w:id="28" w:name="reg5"/>
+      <w:bookmarkStart w:id="30" w:name="reg5"/>
       <w:r>
         <w:t xml:space="preserve">reg5</w:t>
       </w:r>
-      <w:bookmarkEnd w:id="28"/>
+      <w:bookmarkEnd w:id="30"/>
     </w:p>
     <w:p>
       <w:pPr>
@@ -2353,11 +2809,11 @@
       <w:pPr>
         <w:pStyle w:val="Heading1"/>
       </w:pPr>
-      <w:bookmarkStart w:id="29" w:name="reg6"/>
+      <w:bookmarkStart w:id="31" w:name="reg6"/>
       <w:r>
         <w:t xml:space="preserve">reg6</w:t>
       </w:r>
-      <w:bookmarkEnd w:id="29"/>
+      <w:bookmarkEnd w:id="31"/>
     </w:p>
     <w:p>
       <w:pPr>
@@ -2522,11 +2978,11 @@
       <w:pPr>
         <w:pStyle w:val="Heading1"/>
       </w:pPr>
-      <w:bookmarkStart w:id="30" w:name="reg7"/>
+      <w:bookmarkStart w:id="32" w:name="reg7"/>
       <w:r>
         <w:t xml:space="preserve">reg7</w:t>
       </w:r>
-      <w:bookmarkEnd w:id="30"/>
+      <w:bookmarkEnd w:id="32"/>
     </w:p>
     <w:p>
       <w:pPr>
@@ -2701,6 +3157,52 @@
               <w:jc w:val="left"/>
             </w:pPr>
             <w:r>
+              <w:t xml:space="preserve">[31:20]</w:t>
+            </w:r>
+          </w:p>
+        </w:tc>
+        <w:tc>
+          <w:p>
+            <w:pPr>
+              <w:pStyle w:val="Compact"/>
+              <w:jc w:val="left"/>
+            </w:pPr>
+            <w:r>
+              <w:t xml:space="preserve">unused2</w:t>
+            </w:r>
+          </w:p>
+        </w:tc>
+        <w:tc>
+          <w:p>
+            <w:pPr>
+              <w:pStyle w:val="Compact"/>
+              <w:jc w:val="left"/>
+            </w:pPr>
+            <w:r>
+              <w:t xml:space="preserve">0x000</w:t>
+            </w:r>
+          </w:p>
+        </w:tc>
+        <w:tc>
+          <w:p>
+            <w:pPr>
+              <w:pStyle w:val="Compact"/>
+              <w:jc w:val="left"/>
+            </w:pPr>
+            <w:r>
+              <w:t xml:space="preserve">unused</w:t>
+            </w:r>
+          </w:p>
+        </w:tc>
+      </w:tr>
+      <w:tr>
+        <w:tc>
+          <w:p>
+            <w:pPr>
+              <w:pStyle w:val="Compact"/>
+              <w:jc w:val="left"/>
+            </w:pPr>
+            <w:r>
               <w:t xml:space="preserve">[19:16]</w:t>
             </w:r>
           </w:p>
@@ -2928,11 +3430,11 @@
       <w:pPr>
         <w:pStyle w:val="Heading1"/>
       </w:pPr>
-      <w:bookmarkStart w:id="31" w:name="reg8"/>
+      <w:bookmarkStart w:id="33" w:name="reg8"/>
       <w:r>
         <w:t xml:space="preserve">reg8</w:t>
       </w:r>
-      <w:bookmarkEnd w:id="31"/>
+      <w:bookmarkEnd w:id="33"/>
     </w:p>
     <w:p>
       <w:pPr>
@@ -3017,11 +3519,11 @@
     <w:tbl>
       <w:tblPr>
         <w:tblStyle w:val="Table"/>
-        <w:tblW w:type="pct" w:w="3472.222222222222"/>
+        <w:tblW w:type="pct" w:w="3541.6666666666665"/>
         <w:tblLook w:firstRow="1"/>
       </w:tblPr>
       <w:tblGrid>
-        <w:gridCol w:w="990"/>
+        <w:gridCol w:w="1100"/>
         <w:gridCol w:w="1650"/>
         <w:gridCol w:w="1100"/>
         <w:gridCol w:w="1760"/>
@@ -3095,6 +3597,52 @@
             </w:pPr>
             <w:r>
               <w:t xml:space="preserve">Description</w:t>
+            </w:r>
+          </w:p>
+        </w:tc>
+      </w:tr>
+      <w:tr>
+        <w:tc>
+          <w:p>
+            <w:pPr>
+              <w:pStyle w:val="Compact"/>
+              <w:jc w:val="left"/>
+            </w:pPr>
+            <w:r>
+              <w:t xml:space="preserve">[31:12]</w:t>
+            </w:r>
+          </w:p>
+        </w:tc>
+        <w:tc>
+          <w:p>
+            <w:pPr>
+              <w:pStyle w:val="Compact"/>
+              <w:jc w:val="left"/>
+            </w:pPr>
+            <w:r>
+              <w:t xml:space="preserve">unused1</w:t>
+            </w:r>
+          </w:p>
+        </w:tc>
+        <w:tc>
+          <w:p>
+            <w:pPr>
+              <w:pStyle w:val="Compact"/>
+              <w:jc w:val="left"/>
+            </w:pPr>
+            <w:r>
+              <w:t xml:space="preserve">0x00000</w:t>
+            </w:r>
+          </w:p>
+        </w:tc>
+        <w:tc>
+          <w:p>
+            <w:pPr>
+              <w:pStyle w:val="Compact"/>
+              <w:jc w:val="left"/>
+            </w:pPr>
+            <w:r>
+              <w:t xml:space="preserve">unused</w:t>
             </w:r>
           </w:p>
         </w:tc>

</xml_diff>

<commit_message>
Fix for having a field with no or empty description (golden ref)
Signed-off-by: Jan Vermaete <jan.vermaete@gmail.com>
</commit_message>
<xml_diff>
--- a/example/output/example.docx
+++ b/example/output/example.docx
@@ -3322,15 +3322,7 @@
           </w:p>
         </w:tc>
         <w:tc>
-          <w:p>
-            <w:pPr>
-              <w:pStyle w:val="Compact"/>
-              <w:jc w:val="left"/>
-            </w:pPr>
-            <w:r>
-              <w:t xml:space="preserve">write something useful for nibble1</w:t>
-            </w:r>
-          </w:p>
+          <w:p/>
         </w:tc>
       </w:tr>
       <w:tr>

</xml_diff>